<commit_message>
docs: atualização de diagramas nos manuais
</commit_message>
<xml_diff>
--- a/docs/manual do usuário/Manual do Usuário - Grupo 4 (v2).docx
+++ b/docs/manual do usuário/Manual do Usuário - Grupo 4 (v2).docx
@@ -188,12 +188,12 @@
                 <wp:extent cx="8170651" cy="2197623"/>
                 <wp:effectExtent b="0" l="0" r="0" t="0"/>
                 <wp:wrapNone/>
-                <wp:docPr id="1" name="image16.png"/>
+                <wp:docPr id="1" name="image14.png"/>
                 <a:graphic>
                   <a:graphicData uri="http://schemas.openxmlformats.org/drawingml/2006/picture">
                     <pic:pic>
                       <pic:nvPicPr>
-                        <pic:cNvPr id="0" name="image16.png"/>
+                        <pic:cNvPr id="0" name="image14.png"/>
                         <pic:cNvPicPr preferRelativeResize="0"/>
                       </pic:nvPicPr>
                       <pic:blipFill>
@@ -235,12 +235,12 @@
             <wp:extent cx="1599752" cy="1079226"/>
             <wp:effectExtent b="0" l="0" r="0" t="0"/>
             <wp:wrapNone/>
-            <wp:docPr id="4" name="image3.png"/>
+            <wp:docPr id="4" name="image4.png"/>
             <a:graphic>
               <a:graphicData uri="http://schemas.openxmlformats.org/drawingml/2006/picture">
                 <pic:pic>
                   <pic:nvPicPr>
-                    <pic:cNvPr id="0" name="image3.png"/>
+                    <pic:cNvPr id="0" name="image4.png"/>
                     <pic:cNvPicPr preferRelativeResize="0"/>
                   </pic:nvPicPr>
                   <pic:blipFill>
@@ -280,12 +280,12 @@
             <wp:extent cx="10810085" cy="7696200"/>
             <wp:effectExtent b="0" l="0" r="0" t="0"/>
             <wp:wrapSquare wrapText="bothSides" distB="152400" distT="152400" distL="152400" distR="152400"/>
-            <wp:docPr id="8" name="image8.png"/>
+            <wp:docPr id="8" name="image1.png"/>
             <a:graphic>
               <a:graphicData uri="http://schemas.openxmlformats.org/drawingml/2006/picture">
                 <pic:pic>
                   <pic:nvPicPr>
-                    <pic:cNvPr id="0" name="image8.png"/>
+                    <pic:cNvPr id="0" name="image1.png"/>
                     <pic:cNvPicPr preferRelativeResize="0"/>
                   </pic:nvPicPr>
                   <pic:blipFill>
@@ -328,12 +328,12 @@
             <wp:extent cx="2804546" cy="1204657"/>
             <wp:effectExtent b="0" l="0" r="0" t="0"/>
             <wp:wrapSquare wrapText="bothSides" distB="152400" distT="152400" distL="152400" distR="152400"/>
-            <wp:docPr id="13" name="image2.png"/>
+            <wp:docPr id="13" name="image7.png"/>
             <a:graphic>
               <a:graphicData uri="http://schemas.openxmlformats.org/drawingml/2006/picture">
                 <pic:pic>
                   <pic:nvPicPr>
-                    <pic:cNvPr id="0" name="image2.png"/>
+                    <pic:cNvPr id="0" name="image7.png"/>
                     <pic:cNvPicPr preferRelativeResize="0"/>
                   </pic:nvPicPr>
                   <pic:blipFill>
@@ -376,12 +376,12 @@
             <wp:extent cx="1867967" cy="1320786"/>
             <wp:effectExtent b="0" l="0" r="0" t="0"/>
             <wp:wrapSquare wrapText="bothSides" distB="152400" distT="152400" distL="152400" distR="152400"/>
-            <wp:docPr id="2" name="image5.png"/>
+            <wp:docPr id="2" name="image3.png"/>
             <a:graphic>
               <a:graphicData uri="http://schemas.openxmlformats.org/drawingml/2006/picture">
                 <pic:pic>
                   <pic:nvPicPr>
-                    <pic:cNvPr id="0" name="image5.png"/>
+                    <pic:cNvPr id="0" name="image3.png"/>
                     <pic:cNvPicPr preferRelativeResize="0"/>
                   </pic:nvPicPr>
                   <pic:blipFill>
@@ -423,12 +423,12 @@
             <wp:extent cx="1377876" cy="930212"/>
             <wp:effectExtent b="0" l="0" r="0" t="0"/>
             <wp:wrapSquare wrapText="bothSides" distB="114300" distT="114300" distL="114300" distR="114300"/>
-            <wp:docPr id="3" name="image1.png"/>
+            <wp:docPr id="3" name="image5.png"/>
             <a:graphic>
               <a:graphicData uri="http://schemas.openxmlformats.org/drawingml/2006/picture">
                 <pic:pic>
                   <pic:nvPicPr>
-                    <pic:cNvPr id="0" name="image1.png"/>
+                    <pic:cNvPr id="0" name="image5.png"/>
                     <pic:cNvPicPr preferRelativeResize="0"/>
                   </pic:nvPicPr>
                   <pic:blipFill>
@@ -3901,6 +3901,7 @@
           <w:tab w:val="left" w:leader="none" w:pos="8496"/>
           <w:tab w:val="left" w:leader="none" w:pos="9204"/>
         </w:tabs>
+        <w:jc w:val="center"/>
         <w:rPr/>
         <w:sectPr>
           <w:type w:val="continuous"/>
@@ -3950,14 +3951,14 @@
         <w:rPr/>
         <w:drawing>
           <wp:inline distB="114300" distT="114300" distL="114300" distR="114300">
-            <wp:extent cx="7498463" cy="4423818"/>
+            <wp:extent cx="7884151" cy="4534971"/>
             <wp:effectExtent b="0" l="0" r="0" t="0"/>
-            <wp:docPr id="17" name="image11.png"/>
+            <wp:docPr id="16" name="image16.png"/>
             <a:graphic>
               <a:graphicData uri="http://schemas.openxmlformats.org/drawingml/2006/picture">
                 <pic:pic>
                   <pic:nvPicPr>
-                    <pic:cNvPr id="0" name="image11.png"/>
+                    <pic:cNvPr id="0" name="image16.png"/>
                     <pic:cNvPicPr preferRelativeResize="0"/>
                   </pic:nvPicPr>
                   <pic:blipFill>
@@ -3970,7 +3971,7 @@
                   <pic:spPr>
                     <a:xfrm>
                       <a:off x="0" y="0"/>
-                      <a:ext cx="7498463" cy="4423818"/>
+                      <a:ext cx="7884151" cy="4534971"/>
                     </a:xfrm>
                     <a:prstGeom prst="rect"/>
                     <a:ln/>
@@ -4050,6 +4051,41 @@
           <w:sz w:val="20"/>
           <w:szCs w:val="20"/>
         </w:rPr>
+      </w:pPr>
+      <w:r>
+        <w:rPr>
+          <w:b w:val="1"/>
+          <w:sz w:val="20"/>
+          <w:szCs w:val="20"/>
+          <w:rtl w:val="0"/>
+        </w:rPr>
+        <w:t xml:space="preserve">           Figura 1 -Diagrama de Blocos (Fonte: Autores, 2023)</w:t>
+      </w:r>
+    </w:p>
+    <w:p>
+      <w:pPr>
+        <w:tabs>
+          <w:tab w:val="left" w:leader="none" w:pos="708"/>
+          <w:tab w:val="left" w:leader="none" w:pos="1416"/>
+          <w:tab w:val="left" w:leader="none" w:pos="2124"/>
+          <w:tab w:val="left" w:leader="none" w:pos="2832"/>
+          <w:tab w:val="left" w:leader="none" w:pos="3540"/>
+          <w:tab w:val="left" w:leader="none" w:pos="4248"/>
+          <w:tab w:val="left" w:leader="none" w:pos="4956"/>
+          <w:tab w:val="left" w:leader="none" w:pos="5664"/>
+          <w:tab w:val="left" w:leader="none" w:pos="6372"/>
+          <w:tab w:val="left" w:leader="none" w:pos="7080"/>
+          <w:tab w:val="left" w:leader="none" w:pos="7788"/>
+          <w:tab w:val="left" w:leader="none" w:pos="8496"/>
+          <w:tab w:val="left" w:leader="none" w:pos="9204"/>
+        </w:tabs>
+        <w:ind w:left="1440" w:firstLine="0"/>
+        <w:jc w:val="center"/>
+        <w:rPr>
+          <w:b w:val="1"/>
+          <w:sz w:val="20"/>
+          <w:szCs w:val="20"/>
+        </w:rPr>
         <w:sectPr>
           <w:type w:val="continuous"/>
           <w:pgSz w:h="11906" w:w="16838" w:orient="landscape"/>
@@ -4064,51 +4100,17 @@
           <w:b w:val="1"/>
           <w:sz w:val="20"/>
           <w:szCs w:val="20"/>
-          <w:rtl w:val="0"/>
-        </w:rPr>
-        <w:t xml:space="preserve">           Figura 1 -Diagrama de Blocos (Fonte: Autores, 2023)</w:t>
-      </w:r>
-    </w:p>
-    <w:p>
-      <w:pPr>
-        <w:tabs>
-          <w:tab w:val="left" w:leader="none" w:pos="708"/>
-          <w:tab w:val="left" w:leader="none" w:pos="1416"/>
-          <w:tab w:val="left" w:leader="none" w:pos="2124"/>
-          <w:tab w:val="left" w:leader="none" w:pos="2832"/>
-          <w:tab w:val="left" w:leader="none" w:pos="3540"/>
-          <w:tab w:val="left" w:leader="none" w:pos="4248"/>
-          <w:tab w:val="left" w:leader="none" w:pos="4956"/>
-          <w:tab w:val="left" w:leader="none" w:pos="5664"/>
-          <w:tab w:val="left" w:leader="none" w:pos="6372"/>
-          <w:tab w:val="left" w:leader="none" w:pos="7080"/>
-          <w:tab w:val="left" w:leader="none" w:pos="7788"/>
-          <w:tab w:val="left" w:leader="none" w:pos="8496"/>
-          <w:tab w:val="left" w:leader="none" w:pos="9204"/>
-        </w:tabs>
-        <w:jc w:val="center"/>
-        <w:rPr/>
-        <w:sectPr>
-          <w:type w:val="continuous"/>
-          <w:pgSz w:h="11906" w:w="16838" w:orient="landscape"/>
-          <w:pgMar w:bottom="1137.6000000000001" w:top="1137.6000000000001" w:left="1137.6000000000001" w:right="1137.6000000000001" w:header="709" w:footer="850"/>
-          <w:cols w:equalWidth="0" w:num="1">
-            <w:col w:space="0" w:w="14562.58"/>
-          </w:cols>
-        </w:sectPr>
-      </w:pPr>
-      <w:r>
-        <w:rPr/>
+        </w:rPr>
         <w:drawing>
           <wp:inline distB="114300" distT="114300" distL="114300" distR="114300">
-            <wp:extent cx="8438725" cy="4706422"/>
+            <wp:extent cx="7904169" cy="4626610"/>
             <wp:effectExtent b="0" l="0" r="0" t="0"/>
-            <wp:docPr id="5" name="image14.png"/>
+            <wp:docPr id="6" name="image10.png"/>
             <a:graphic>
               <a:graphicData uri="http://schemas.openxmlformats.org/drawingml/2006/picture">
                 <pic:pic>
                   <pic:nvPicPr>
-                    <pic:cNvPr id="0" name="image14.png"/>
+                    <pic:cNvPr id="0" name="image10.png"/>
                     <pic:cNvPicPr preferRelativeResize="0"/>
                   </pic:nvPicPr>
                   <pic:blipFill>
@@ -4121,7 +4123,7 @@
                   <pic:spPr>
                     <a:xfrm>
                       <a:off x="0" y="0"/>
-                      <a:ext cx="8438725" cy="4706422"/>
+                      <a:ext cx="7904169" cy="4626610"/>
                     </a:xfrm>
                     <a:prstGeom prst="rect"/>
                     <a:ln/>
@@ -4574,12 +4576,12 @@
                 <wp:inline distB="114300" distT="114300" distL="114300" distR="114300">
                   <wp:extent cx="655701" cy="705695"/>
                   <wp:effectExtent b="0" l="0" r="0" t="0"/>
-                  <wp:docPr id="14" name="image12.png"/>
+                  <wp:docPr id="14" name="image6.png"/>
                   <a:graphic>
                     <a:graphicData uri="http://schemas.openxmlformats.org/drawingml/2006/picture">
                       <pic:pic>
                         <pic:nvPicPr>
-                          <pic:cNvPr id="0" name="image12.png"/>
+                          <pic:cNvPr id="0" name="image6.png"/>
                           <pic:cNvPicPr preferRelativeResize="0"/>
                         </pic:nvPicPr>
                         <pic:blipFill>
@@ -4766,12 +4768,12 @@
                 <wp:inline distB="114300" distT="114300" distL="114300" distR="114300">
                   <wp:extent cx="962025" cy="612350"/>
                   <wp:effectExtent b="0" l="0" r="0" t="0"/>
-                  <wp:docPr id="9" name="image9.png"/>
+                  <wp:docPr id="9" name="image15.png"/>
                   <a:graphic>
                     <a:graphicData uri="http://schemas.openxmlformats.org/drawingml/2006/picture">
                       <pic:pic>
                         <pic:nvPicPr>
-                          <pic:cNvPr id="0" name="image9.png"/>
+                          <pic:cNvPr id="0" name="image15.png"/>
                           <pic:cNvPicPr preferRelativeResize="0"/>
                         </pic:nvPicPr>
                         <pic:blipFill>
@@ -4958,12 +4960,12 @@
                 <wp:inline distB="114300" distT="114300" distL="114300" distR="114300">
                   <wp:extent cx="962025" cy="838200"/>
                   <wp:effectExtent b="0" l="0" r="0" t="0"/>
-                  <wp:docPr id="16" name="image15.png"/>
+                  <wp:docPr id="17" name="image8.png"/>
                   <a:graphic>
                     <a:graphicData uri="http://schemas.openxmlformats.org/drawingml/2006/picture">
                       <pic:pic>
                         <pic:nvPicPr>
-                          <pic:cNvPr id="0" name="image15.png"/>
+                          <pic:cNvPr id="0" name="image8.png"/>
                           <pic:cNvPicPr preferRelativeResize="0"/>
                         </pic:nvPicPr>
                         <pic:blipFill>
@@ -5150,12 +5152,12 @@
                 <wp:inline distB="114300" distT="114300" distL="114300" distR="114300">
                   <wp:extent cx="962025" cy="779297"/>
                   <wp:effectExtent b="0" l="0" r="0" t="0"/>
-                  <wp:docPr id="12" name="image6.png"/>
+                  <wp:docPr id="12" name="image13.png"/>
                   <a:graphic>
                     <a:graphicData uri="http://schemas.openxmlformats.org/drawingml/2006/picture">
                       <pic:pic>
                         <pic:nvPicPr>
-                          <pic:cNvPr id="0" name="image6.png"/>
+                          <pic:cNvPr id="0" name="image13.png"/>
                           <pic:cNvPicPr preferRelativeResize="0"/>
                         </pic:nvPicPr>
                         <pic:blipFill>
@@ -5342,12 +5344,12 @@
                 <wp:inline distB="114300" distT="114300" distL="114300" distR="114300">
                   <wp:extent cx="962025" cy="748970"/>
                   <wp:effectExtent b="0" l="0" r="0" t="0"/>
-                  <wp:docPr id="7" name="image10.png"/>
+                  <wp:docPr id="7" name="image9.png"/>
                   <a:graphic>
                     <a:graphicData uri="http://schemas.openxmlformats.org/drawingml/2006/picture">
                       <pic:pic>
                         <pic:nvPicPr>
-                          <pic:cNvPr id="0" name="image10.png"/>
+                          <pic:cNvPr id="0" name="image9.png"/>
                           <pic:cNvPicPr preferRelativeResize="0"/>
                         </pic:nvPicPr>
                         <pic:blipFill>
@@ -5534,12 +5536,12 @@
                 <wp:inline distB="114300" distT="114300" distL="114300" distR="114300">
                   <wp:extent cx="646176" cy="581025"/>
                   <wp:effectExtent b="0" l="0" r="0" t="0"/>
-                  <wp:docPr id="15" name="image13.png"/>
+                  <wp:docPr id="15" name="image12.png"/>
                   <a:graphic>
                     <a:graphicData uri="http://schemas.openxmlformats.org/drawingml/2006/picture">
                       <pic:pic>
                         <pic:nvPicPr>
-                          <pic:cNvPr id="0" name="image13.png"/>
+                          <pic:cNvPr id="0" name="image12.png"/>
                           <pic:cNvPicPr preferRelativeResize="0"/>
                         </pic:nvPicPr>
                         <pic:blipFill>
@@ -14513,12 +14515,12 @@
           <wp:inline distB="114300" distT="114300" distL="114300" distR="114300">
             <wp:extent cx="4391025" cy="2654300"/>
             <wp:effectExtent b="0" l="0" r="0" t="0"/>
-            <wp:docPr id="10" name="image7.png"/>
+            <wp:docPr id="10" name="image11.png"/>
             <a:graphic>
               <a:graphicData uri="http://schemas.openxmlformats.org/drawingml/2006/picture">
                 <pic:pic>
                   <pic:nvPicPr>
-                    <pic:cNvPr id="0" name="image7.png"/>
+                    <pic:cNvPr id="0" name="image11.png"/>
                     <pic:cNvPicPr preferRelativeResize="0"/>
                   </pic:nvPicPr>
                   <pic:blipFill>
@@ -16254,12 +16256,12 @@
           <wp:extent cx="865287" cy="472641"/>
           <wp:effectExtent b="0" l="0" r="0" t="0"/>
           <wp:wrapSquare wrapText="bothSides" distB="152400" distT="152400" distL="152400" distR="152400"/>
-          <wp:docPr id="11" name="image4.png"/>
+          <wp:docPr id="11" name="image2.png"/>
           <a:graphic>
             <a:graphicData uri="http://schemas.openxmlformats.org/drawingml/2006/picture">
               <pic:pic>
                 <pic:nvPicPr>
-                  <pic:cNvPr id="0" name="image4.png"/>
+                  <pic:cNvPr id="0" name="image2.png"/>
                   <pic:cNvPicPr preferRelativeResize="0"/>
                 </pic:nvPicPr>
                 <pic:blipFill>
@@ -16297,12 +16299,12 @@
           <wp:extent cx="980567" cy="1323975"/>
           <wp:effectExtent b="0" l="0" r="0" t="0"/>
           <wp:wrapSquare wrapText="bothSides" distB="152400" distT="152400" distL="152400" distR="152400"/>
-          <wp:docPr id="6" name="image5.png"/>
+          <wp:docPr id="5" name="image3.png"/>
           <a:graphic>
             <a:graphicData uri="http://schemas.openxmlformats.org/drawingml/2006/picture">
               <pic:pic>
                 <pic:nvPicPr>
-                  <pic:cNvPr id="0" name="image5.png"/>
+                  <pic:cNvPr id="0" name="image3.png"/>
                   <pic:cNvPicPr preferRelativeResize="0"/>
                 </pic:nvPicPr>
                 <pic:blipFill>

</xml_diff>